<commit_message>
Assignment 7 Notes 2
</commit_message>
<xml_diff>
--- a/Assignments/Assignment 7 - MongoDB.docx
+++ b/Assignments/Assignment 7 - MongoDB.docx
@@ -172,8 +172,6 @@
         </w:rPr>
         <w:t>Mongo – launches mongo shell</w:t>
       </w:r>
-      <w:bookmarkStart w:id="0" w:name="_GoBack"/>
-      <w:bookmarkEnd w:id="0"/>
     </w:p>
     <w:p>
       <w:pPr>
@@ -391,6 +389,17 @@
         </w:rPr>
         <w:t>./server/model/models.server.js</w:t>
       </w:r>
+      <w:r>
+        <w:rPr>
+          <w:rFonts w:ascii="Consolas" w:eastAsia="Times New Roman" w:hAnsi="Consolas" w:cs="Arial"/>
+          <w:b/>
+          <w:bCs/>
+          <w:color w:val="000000"/>
+        </w:rPr>
+        <w:t xml:space="preserve"> – Will connect with Mongo database</w:t>
+      </w:r>
+      <w:bookmarkStart w:id="0" w:name="_GoBack"/>
+      <w:bookmarkEnd w:id="0"/>
     </w:p>
     <w:p>
       <w:pPr>

</xml_diff>